<commit_message>
New guide on Git + Updated guides on docker
</commit_message>
<xml_diff>
--- a/docker/DockerHelp.docx
+++ b/docker/DockerHelp.docx
@@ -531,14 +531,7 @@
           <w:sz w:val="24"/>
           <w:szCs w:val="24"/>
         </w:rPr>
-        <w:t>One can optionally</w:t>
-      </w:r>
-      <w:r>
-        <w:rPr>
-          <w:sz w:val="24"/>
-          <w:szCs w:val="24"/>
-        </w:rPr>
-        <w:t xml:space="preserve"> push the docker image to central repository so that it can be accessed from anywhere. Docker offers 1 private repo and unlimited public repos. </w:t>
+        <w:t xml:space="preserve">One can optionally push the docker image to central repository so that it can be accessed from anywhere. Docker offers 1 private repo and unlimited public repos. </w:t>
       </w:r>
     </w:p>
     <w:p>
@@ -639,8 +632,342 @@
         </w:rPr>
         <w:t xml:space="preserve"> </w:t>
       </w:r>
-    </w:p>
-    <w:p>
+      <w:r>
+        <w:rPr>
+          <w:sz w:val="24"/>
+        </w:rPr>
+        <w:t>To list all the containers use following command</w:t>
+      </w:r>
+    </w:p>
+    <w:p>
+      <w:pPr>
+        <w:shd w:val="clear" w:color="auto" w:fill="F2F2F2" w:themeFill="background1" w:themeFillShade="F2"/>
+        <w:rPr>
+          <w:sz w:val="24"/>
+        </w:rPr>
+      </w:pPr>
+      <w:r>
+        <w:rPr>
+          <w:sz w:val="24"/>
+        </w:rPr>
+        <w:t xml:space="preserve">docker </w:t>
+      </w:r>
+      <w:proofErr w:type="spellStart"/>
+      <w:r>
+        <w:rPr>
+          <w:sz w:val="24"/>
+        </w:rPr>
+        <w:t>ps</w:t>
+      </w:r>
+      <w:proofErr w:type="spellEnd"/>
+      <w:r>
+        <w:rPr>
+          <w:sz w:val="24"/>
+        </w:rPr>
+        <w:t xml:space="preserve"> -a</w:t>
+      </w:r>
+    </w:p>
+    <w:p>
+      <w:pPr>
+        <w:rPr>
+          <w:sz w:val="24"/>
+        </w:rPr>
+      </w:pPr>
+      <w:r>
+        <w:rPr>
+          <w:sz w:val="24"/>
+        </w:rPr>
+        <w:t>To stop a docker container (using the container ID got from above)</w:t>
+      </w:r>
+    </w:p>
+    <w:p>
+      <w:pPr>
+        <w:shd w:val="clear" w:color="auto" w:fill="F2F2F2" w:themeFill="background1" w:themeFillShade="F2"/>
+        <w:rPr>
+          <w:sz w:val="24"/>
+        </w:rPr>
+      </w:pPr>
+      <w:r>
+        <w:rPr>
+          <w:sz w:val="24"/>
+        </w:rPr>
+        <w:t xml:space="preserve">docker </w:t>
+      </w:r>
+      <w:r>
+        <w:rPr>
+          <w:sz w:val="24"/>
+        </w:rPr>
+        <w:t>stop &lt;&lt;container-id&gt;</w:t>
+      </w:r>
+    </w:p>
+    <w:p>
+      <w:pPr>
+        <w:rPr>
+          <w:sz w:val="24"/>
+        </w:rPr>
+      </w:pPr>
+      <w:r>
+        <w:rPr>
+          <w:sz w:val="24"/>
+        </w:rPr>
+        <w:t>To start a container</w:t>
+      </w:r>
+    </w:p>
+    <w:p>
+      <w:pPr>
+        <w:shd w:val="clear" w:color="auto" w:fill="F2F2F2" w:themeFill="background1" w:themeFillShade="F2"/>
+        <w:rPr>
+          <w:sz w:val="24"/>
+        </w:rPr>
+      </w:pPr>
+      <w:r>
+        <w:rPr>
+          <w:sz w:val="24"/>
+        </w:rPr>
+        <w:t>docker st</w:t>
+      </w:r>
+      <w:r>
+        <w:rPr>
+          <w:sz w:val="24"/>
+        </w:rPr>
+        <w:t>art</w:t>
+      </w:r>
+      <w:r>
+        <w:rPr>
+          <w:sz w:val="24"/>
+        </w:rPr>
+        <w:t xml:space="preserve"> &lt;&lt;container-id&gt;</w:t>
+      </w:r>
+    </w:p>
+    <w:p>
+      <w:pPr>
+        <w:rPr>
+          <w:sz w:val="24"/>
+        </w:rPr>
+      </w:pPr>
+      <w:r>
+        <w:rPr>
+          <w:sz w:val="24"/>
+        </w:rPr>
+        <w:t>To execute a command in the container</w:t>
+      </w:r>
+    </w:p>
+    <w:p>
+      <w:pPr>
+        <w:shd w:val="clear" w:color="auto" w:fill="F2F2F2" w:themeFill="background1" w:themeFillShade="F2"/>
+        <w:rPr>
+          <w:sz w:val="24"/>
+        </w:rPr>
+      </w:pPr>
+      <w:proofErr w:type="gramStart"/>
+      <w:r>
+        <w:rPr>
+          <w:sz w:val="24"/>
+        </w:rPr>
+        <w:t>docker</w:t>
+      </w:r>
+      <w:proofErr w:type="gramEnd"/>
+      <w:r>
+        <w:rPr>
+          <w:sz w:val="24"/>
+        </w:rPr>
+        <w:t xml:space="preserve"> </w:t>
+      </w:r>
+      <w:r>
+        <w:rPr>
+          <w:sz w:val="24"/>
+        </w:rPr>
+        <w:t>exec &lt;&lt;container-id&gt;&gt; &lt;&lt;command&gt;&gt;</w:t>
+      </w:r>
+    </w:p>
+    <w:p>
+      <w:pPr>
+        <w:rPr>
+          <w:sz w:val="24"/>
+        </w:rPr>
+      </w:pPr>
+      <w:r>
+        <w:rPr>
+          <w:sz w:val="24"/>
+        </w:rPr>
+        <w:t>Using the above command we can open a shell of the container. The full command is as below:</w:t>
+      </w:r>
+    </w:p>
+    <w:p>
+      <w:pPr>
+        <w:shd w:val="clear" w:color="auto" w:fill="F2F2F2" w:themeFill="background1" w:themeFillShade="F2"/>
+        <w:rPr>
+          <w:sz w:val="24"/>
+        </w:rPr>
+      </w:pPr>
+      <w:proofErr w:type="gramStart"/>
+      <w:r>
+        <w:rPr>
+          <w:sz w:val="24"/>
+        </w:rPr>
+        <w:t>docker</w:t>
+      </w:r>
+      <w:proofErr w:type="gramEnd"/>
+      <w:r>
+        <w:rPr>
+          <w:sz w:val="24"/>
+        </w:rPr>
+        <w:t xml:space="preserve"> </w:t>
+      </w:r>
+      <w:r>
+        <w:rPr>
+          <w:sz w:val="24"/>
+        </w:rPr>
+        <w:t>exec -it &lt;&lt;container-id&gt;&gt; /bin/</w:t>
+      </w:r>
+      <w:proofErr w:type="spellStart"/>
+      <w:r>
+        <w:rPr>
+          <w:sz w:val="24"/>
+        </w:rPr>
+        <w:t>sh</w:t>
+      </w:r>
+      <w:proofErr w:type="spellEnd"/>
+    </w:p>
+    <w:p>
+      <w:pPr>
+        <w:rPr>
+          <w:sz w:val="24"/>
+        </w:rPr>
+      </w:pPr>
+      <w:r>
+        <w:rPr>
+          <w:sz w:val="24"/>
+        </w:rPr>
+        <w:t>To remove a container</w:t>
+      </w:r>
+    </w:p>
+    <w:p>
+      <w:pPr>
+        <w:shd w:val="clear" w:color="auto" w:fill="F2F2F2" w:themeFill="background1" w:themeFillShade="F2"/>
+        <w:rPr>
+          <w:sz w:val="24"/>
+        </w:rPr>
+      </w:pPr>
+      <w:proofErr w:type="gramStart"/>
+      <w:r>
+        <w:rPr>
+          <w:sz w:val="24"/>
+        </w:rPr>
+        <w:t>docker</w:t>
+      </w:r>
+      <w:proofErr w:type="gramEnd"/>
+      <w:r>
+        <w:rPr>
+          <w:sz w:val="24"/>
+        </w:rPr>
+        <w:t xml:space="preserve"> </w:t>
+      </w:r>
+      <w:proofErr w:type="spellStart"/>
+      <w:r>
+        <w:rPr>
+          <w:sz w:val="24"/>
+        </w:rPr>
+        <w:t>rm</w:t>
+      </w:r>
+      <w:proofErr w:type="spellEnd"/>
+      <w:r>
+        <w:rPr>
+          <w:sz w:val="24"/>
+        </w:rPr>
+        <w:t xml:space="preserve"> &lt;&lt;container-id&gt;&gt;</w:t>
+      </w:r>
+    </w:p>
+    <w:p>
+      <w:pPr>
+        <w:rPr>
+          <w:sz w:val="24"/>
+        </w:rPr>
+      </w:pPr>
+      <w:r>
+        <w:rPr>
+          <w:sz w:val="24"/>
+        </w:rPr>
+        <w:t>To remove all containers</w:t>
+      </w:r>
+      <w:r>
+        <w:rPr>
+          <w:sz w:val="24"/>
+        </w:rPr>
+        <w:t xml:space="preserve"> we can use the combo of docker </w:t>
+      </w:r>
+      <w:proofErr w:type="spellStart"/>
+      <w:r>
+        <w:rPr>
+          <w:sz w:val="24"/>
+        </w:rPr>
+        <w:t>rm</w:t>
+      </w:r>
+      <w:proofErr w:type="spellEnd"/>
+      <w:r>
+        <w:rPr>
+          <w:sz w:val="24"/>
+        </w:rPr>
+        <w:t xml:space="preserve"> and docker </w:t>
+      </w:r>
+      <w:proofErr w:type="spellStart"/>
+      <w:r>
+        <w:rPr>
+          <w:sz w:val="24"/>
+        </w:rPr>
+        <w:t>ps</w:t>
+      </w:r>
+      <w:proofErr w:type="spellEnd"/>
+    </w:p>
+    <w:p>
+      <w:pPr>
+        <w:shd w:val="clear" w:color="auto" w:fill="F2F2F2" w:themeFill="background1" w:themeFillShade="F2"/>
+        <w:rPr>
+          <w:sz w:val="24"/>
+        </w:rPr>
+      </w:pPr>
+      <w:proofErr w:type="gramStart"/>
+      <w:r>
+        <w:rPr>
+          <w:sz w:val="24"/>
+        </w:rPr>
+        <w:t>docker</w:t>
+      </w:r>
+      <w:proofErr w:type="gramEnd"/>
+      <w:r>
+        <w:rPr>
+          <w:sz w:val="24"/>
+        </w:rPr>
+        <w:t xml:space="preserve"> </w:t>
+      </w:r>
+      <w:proofErr w:type="spellStart"/>
+      <w:r>
+        <w:rPr>
+          <w:sz w:val="24"/>
+        </w:rPr>
+        <w:t>rm</w:t>
+      </w:r>
+      <w:proofErr w:type="spellEnd"/>
+      <w:r>
+        <w:rPr>
+          <w:sz w:val="24"/>
+        </w:rPr>
+        <w:t xml:space="preserve"> $(docker </w:t>
+      </w:r>
+      <w:proofErr w:type="spellStart"/>
+      <w:r>
+        <w:rPr>
+          <w:sz w:val="24"/>
+        </w:rPr>
+        <w:t>ps</w:t>
+      </w:r>
+      <w:proofErr w:type="spellEnd"/>
+      <w:r>
+        <w:rPr>
+          <w:sz w:val="24"/>
+        </w:rPr>
+        <w:t xml:space="preserve"> -a -q)</w:t>
+      </w:r>
       <w:bookmarkStart w:id="0" w:name="_GoBack"/>
       <w:bookmarkEnd w:id="0"/>
     </w:p>
@@ -1355,7 +1682,6 @@
   <w:style w:type="character" w:default="1" w:styleId="DefaultParagraphFont">
     <w:name w:val="Default Paragraph Font"/>
     <w:uiPriority w:val="1"/>
-    <w:semiHidden/>
     <w:unhideWhenUsed/>
   </w:style>
   <w:style w:type="table" w:default="1" w:styleId="TableNormal">

</xml_diff>